<commit_message>
UNIT TEST + TRACEABILITY
</commit_message>
<xml_diff>
--- a/STC-Unittest.docx
+++ b/STC-Unittest.docx
@@ -85,7 +85,6 @@
         <w:t>Unit test</w:t>
       </w:r>
     </w:p>
-    <w:p/>
     <w:tbl>
       <w:tblPr>
         <w:tblStyle w:val="a3"/>
@@ -132,7 +131,7 @@
               <mc:AlternateContent>
                 <mc:Choice Requires="wps">
                   <w:drawing>
-                    <wp:anchor distT="0" distB="0" distL="114300" distR="114300" simplePos="0" relativeHeight="251667456" behindDoc="0" locked="0" layoutInCell="1" allowOverlap="1" wp14:anchorId="45B75598" wp14:editId="255B74A6">
+                    <wp:anchor distT="0" distB="0" distL="114300" distR="114300" simplePos="0" relativeHeight="251667456" behindDoc="0" locked="0" layoutInCell="1" allowOverlap="1" wp14:anchorId="06023903" wp14:editId="1E51CDA2">
                       <wp:simplePos x="0" y="0"/>
                       <wp:positionH relativeFrom="column">
                         <wp:posOffset>-87630</wp:posOffset>
@@ -385,13 +384,21 @@
           <w:tcPr>
             <w:tcW w:w="1384" w:type="dxa"/>
           </w:tcPr>
-          <w:p/>
+          <w:p>
+            <w:r>
+              <w:t>UTC01</w:t>
+            </w:r>
+          </w:p>
         </w:tc>
         <w:tc>
           <w:tcPr>
             <w:tcW w:w="851" w:type="dxa"/>
           </w:tcPr>
-          <w:p/>
+          <w:p>
+            <w:r>
+              <w:sym w:font="Wingdings" w:char="F0FC"/>
+            </w:r>
+          </w:p>
         </w:tc>
         <w:tc>
           <w:tcPr>
@@ -474,7 +481,11 @@
           <w:tcPr>
             <w:tcW w:w="1384" w:type="dxa"/>
           </w:tcPr>
-          <w:p/>
+          <w:p>
+            <w:r>
+              <w:t>UTC02</w:t>
+            </w:r>
+          </w:p>
         </w:tc>
         <w:tc>
           <w:tcPr>
@@ -563,7 +574,11 @@
           <w:tcPr>
             <w:tcW w:w="1384" w:type="dxa"/>
           </w:tcPr>
-          <w:p/>
+          <w:p>
+            <w:r>
+              <w:t>UTC03</w:t>
+            </w:r>
+          </w:p>
         </w:tc>
         <w:tc>
           <w:tcPr>
@@ -581,19 +596,124 @@
           <w:tcPr>
             <w:tcW w:w="971" w:type="dxa"/>
           </w:tcPr>
-          <w:p/>
-        </w:tc>
-        <w:tc>
-          <w:tcPr>
-            <w:tcW w:w="1069" w:type="dxa"/>
-          </w:tcPr>
-          <w:p/>
-        </w:tc>
-        <w:tc>
-          <w:tcPr>
-            <w:tcW w:w="1069" w:type="dxa"/>
-          </w:tcPr>
-          <w:p/>
+          <w:p>
+            <w:r>
+              <w:sym w:font="Wingdings" w:char="F0FC"/>
+            </w:r>
+          </w:p>
+        </w:tc>
+        <w:tc>
+          <w:tcPr>
+            <w:tcW w:w="1069" w:type="dxa"/>
+          </w:tcPr>
+          <w:p/>
+        </w:tc>
+        <w:tc>
+          <w:tcPr>
+            <w:tcW w:w="1069" w:type="dxa"/>
+          </w:tcPr>
+          <w:p/>
+        </w:tc>
+        <w:tc>
+          <w:tcPr>
+            <w:tcW w:w="1069" w:type="dxa"/>
+          </w:tcPr>
+          <w:p/>
+        </w:tc>
+        <w:tc>
+          <w:tcPr>
+            <w:tcW w:w="1069" w:type="dxa"/>
+          </w:tcPr>
+          <w:p/>
+        </w:tc>
+        <w:tc>
+          <w:tcPr>
+            <w:tcW w:w="1069" w:type="dxa"/>
+          </w:tcPr>
+          <w:p/>
+        </w:tc>
+        <w:tc>
+          <w:tcPr>
+            <w:tcW w:w="1069" w:type="dxa"/>
+          </w:tcPr>
+          <w:p/>
+        </w:tc>
+        <w:tc>
+          <w:tcPr>
+            <w:tcW w:w="1069" w:type="dxa"/>
+          </w:tcPr>
+          <w:p/>
+        </w:tc>
+        <w:tc>
+          <w:tcPr>
+            <w:tcW w:w="1069" w:type="dxa"/>
+          </w:tcPr>
+          <w:p/>
+        </w:tc>
+        <w:tc>
+          <w:tcPr>
+            <w:tcW w:w="1069" w:type="dxa"/>
+          </w:tcPr>
+          <w:p/>
+        </w:tc>
+        <w:tc>
+          <w:tcPr>
+            <w:tcW w:w="1069" w:type="dxa"/>
+          </w:tcPr>
+          <w:p/>
+        </w:tc>
+      </w:tr>
+      <w:tr>
+        <w:trPr>
+          <w:trHeight w:val="265"/>
+        </w:trPr>
+        <w:tc>
+          <w:tcPr>
+            <w:tcW w:w="1384" w:type="dxa"/>
+          </w:tcPr>
+          <w:p>
+            <w:r>
+              <w:t>UTC04</w:t>
+            </w:r>
+          </w:p>
+        </w:tc>
+        <w:tc>
+          <w:tcPr>
+            <w:tcW w:w="851" w:type="dxa"/>
+          </w:tcPr>
+          <w:p/>
+        </w:tc>
+        <w:tc>
+          <w:tcPr>
+            <w:tcW w:w="850" w:type="dxa"/>
+          </w:tcPr>
+          <w:p/>
+        </w:tc>
+        <w:tc>
+          <w:tcPr>
+            <w:tcW w:w="971" w:type="dxa"/>
+          </w:tcPr>
+          <w:p/>
+        </w:tc>
+        <w:tc>
+          <w:tcPr>
+            <w:tcW w:w="1069" w:type="dxa"/>
+          </w:tcPr>
+          <w:p>
+            <w:r>
+              <w:sym w:font="Wingdings" w:char="F0FC"/>
+            </w:r>
+          </w:p>
+        </w:tc>
+        <w:tc>
+          <w:tcPr>
+            <w:tcW w:w="1069" w:type="dxa"/>
+          </w:tcPr>
+          <w:p>
+            <w:r>
+              <w:sym w:font="Wingdings" w:char="F0FC"/>
+            </w:r>
+          </w:p>
         </w:tc>
         <w:tc>
           <w:tcPr>
@@ -652,7 +772,11 @@
           <w:tcPr>
             <w:tcW w:w="1384" w:type="dxa"/>
           </w:tcPr>
-          <w:p/>
+          <w:p>
+            <w:r>
+              <w:t>UTC05</w:t>
+            </w:r>
+          </w:p>
         </w:tc>
         <w:tc>
           <w:tcPr>
@@ -688,7 +812,11 @@
           <w:tcPr>
             <w:tcW w:w="1069" w:type="dxa"/>
           </w:tcPr>
-          <w:p/>
+          <w:p>
+            <w:r>
+              <w:sym w:font="Wingdings" w:char="F0FC"/>
+            </w:r>
+          </w:p>
         </w:tc>
         <w:tc>
           <w:tcPr>
@@ -741,7 +869,11 @@
           <w:tcPr>
             <w:tcW w:w="1384" w:type="dxa"/>
           </w:tcPr>
-          <w:p/>
+          <w:p>
+            <w:r>
+              <w:t>UTC06</w:t>
+            </w:r>
+          </w:p>
         </w:tc>
         <w:tc>
           <w:tcPr>
@@ -783,37 +915,338 @@
           <w:tcPr>
             <w:tcW w:w="1069" w:type="dxa"/>
           </w:tcPr>
-          <w:p/>
-        </w:tc>
-        <w:tc>
-          <w:tcPr>
-            <w:tcW w:w="1069" w:type="dxa"/>
-          </w:tcPr>
-          <w:p/>
-        </w:tc>
-        <w:tc>
-          <w:tcPr>
-            <w:tcW w:w="1069" w:type="dxa"/>
-          </w:tcPr>
-          <w:p/>
-        </w:tc>
-        <w:tc>
-          <w:tcPr>
-            <w:tcW w:w="1069" w:type="dxa"/>
-          </w:tcPr>
-          <w:p/>
-        </w:tc>
-        <w:tc>
-          <w:tcPr>
-            <w:tcW w:w="1069" w:type="dxa"/>
-          </w:tcPr>
-          <w:p/>
-        </w:tc>
-        <w:tc>
-          <w:tcPr>
-            <w:tcW w:w="1069" w:type="dxa"/>
-          </w:tcPr>
-          <w:p/>
+          <w:p>
+            <w:r>
+              <w:sym w:font="Wingdings" w:char="F0FC"/>
+            </w:r>
+          </w:p>
+        </w:tc>
+        <w:tc>
+          <w:tcPr>
+            <w:tcW w:w="1069" w:type="dxa"/>
+          </w:tcPr>
+          <w:p>
+            <w:r>
+              <w:sym w:font="Wingdings" w:char="F0FC"/>
+            </w:r>
+          </w:p>
+        </w:tc>
+        <w:tc>
+          <w:tcPr>
+            <w:tcW w:w="1069" w:type="dxa"/>
+          </w:tcPr>
+          <w:p/>
+        </w:tc>
+        <w:tc>
+          <w:tcPr>
+            <w:tcW w:w="1069" w:type="dxa"/>
+          </w:tcPr>
+          <w:p/>
+        </w:tc>
+        <w:tc>
+          <w:tcPr>
+            <w:tcW w:w="1069" w:type="dxa"/>
+          </w:tcPr>
+          <w:p/>
+        </w:tc>
+        <w:tc>
+          <w:tcPr>
+            <w:tcW w:w="1069" w:type="dxa"/>
+          </w:tcPr>
+          <w:p/>
+        </w:tc>
+        <w:tc>
+          <w:tcPr>
+            <w:tcW w:w="1069" w:type="dxa"/>
+          </w:tcPr>
+          <w:p/>
+        </w:tc>
+      </w:tr>
+      <w:tr>
+        <w:trPr>
+          <w:trHeight w:val="265"/>
+        </w:trPr>
+        <w:tc>
+          <w:tcPr>
+            <w:tcW w:w="1384" w:type="dxa"/>
+          </w:tcPr>
+          <w:p>
+            <w:r>
+              <w:t>UTC07</w:t>
+            </w:r>
+          </w:p>
+        </w:tc>
+        <w:tc>
+          <w:tcPr>
+            <w:tcW w:w="851" w:type="dxa"/>
+          </w:tcPr>
+          <w:p/>
+        </w:tc>
+        <w:tc>
+          <w:tcPr>
+            <w:tcW w:w="850" w:type="dxa"/>
+          </w:tcPr>
+          <w:p/>
+        </w:tc>
+        <w:tc>
+          <w:tcPr>
+            <w:tcW w:w="971" w:type="dxa"/>
+          </w:tcPr>
+          <w:p/>
+        </w:tc>
+        <w:tc>
+          <w:tcPr>
+            <w:tcW w:w="1069" w:type="dxa"/>
+          </w:tcPr>
+          <w:p/>
+        </w:tc>
+        <w:tc>
+          <w:tcPr>
+            <w:tcW w:w="1069" w:type="dxa"/>
+          </w:tcPr>
+          <w:p/>
+        </w:tc>
+        <w:tc>
+          <w:tcPr>
+            <w:tcW w:w="1069" w:type="dxa"/>
+          </w:tcPr>
+          <w:p/>
+        </w:tc>
+        <w:tc>
+          <w:tcPr>
+            <w:tcW w:w="1069" w:type="dxa"/>
+          </w:tcPr>
+          <w:p/>
+        </w:tc>
+        <w:tc>
+          <w:tcPr>
+            <w:tcW w:w="1069" w:type="dxa"/>
+          </w:tcPr>
+          <w:p/>
+        </w:tc>
+        <w:tc>
+          <w:tcPr>
+            <w:tcW w:w="1069" w:type="dxa"/>
+          </w:tcPr>
+          <w:p>
+            <w:r>
+              <w:sym w:font="Wingdings" w:char="F0FC"/>
+            </w:r>
+          </w:p>
+        </w:tc>
+        <w:tc>
+          <w:tcPr>
+            <w:tcW w:w="1069" w:type="dxa"/>
+          </w:tcPr>
+          <w:p/>
+        </w:tc>
+        <w:tc>
+          <w:tcPr>
+            <w:tcW w:w="1069" w:type="dxa"/>
+          </w:tcPr>
+          <w:p/>
+        </w:tc>
+        <w:tc>
+          <w:tcPr>
+            <w:tcW w:w="1069" w:type="dxa"/>
+          </w:tcPr>
+          <w:p/>
+        </w:tc>
+        <w:tc>
+          <w:tcPr>
+            <w:tcW w:w="1069" w:type="dxa"/>
+          </w:tcPr>
+          <w:p/>
+        </w:tc>
+      </w:tr>
+      <w:tr>
+        <w:trPr>
+          <w:trHeight w:val="265"/>
+        </w:trPr>
+        <w:tc>
+          <w:tcPr>
+            <w:tcW w:w="1384" w:type="dxa"/>
+          </w:tcPr>
+          <w:p>
+            <w:r>
+              <w:t>UTC08</w:t>
+            </w:r>
+          </w:p>
+        </w:tc>
+        <w:tc>
+          <w:tcPr>
+            <w:tcW w:w="851" w:type="dxa"/>
+          </w:tcPr>
+          <w:p/>
+        </w:tc>
+        <w:tc>
+          <w:tcPr>
+            <w:tcW w:w="850" w:type="dxa"/>
+          </w:tcPr>
+          <w:p/>
+        </w:tc>
+        <w:tc>
+          <w:tcPr>
+            <w:tcW w:w="971" w:type="dxa"/>
+          </w:tcPr>
+          <w:p/>
+        </w:tc>
+        <w:tc>
+          <w:tcPr>
+            <w:tcW w:w="1069" w:type="dxa"/>
+          </w:tcPr>
+          <w:p/>
+        </w:tc>
+        <w:tc>
+          <w:tcPr>
+            <w:tcW w:w="1069" w:type="dxa"/>
+          </w:tcPr>
+          <w:p/>
+        </w:tc>
+        <w:tc>
+          <w:tcPr>
+            <w:tcW w:w="1069" w:type="dxa"/>
+          </w:tcPr>
+          <w:p/>
+        </w:tc>
+        <w:tc>
+          <w:tcPr>
+            <w:tcW w:w="1069" w:type="dxa"/>
+          </w:tcPr>
+          <w:p/>
+        </w:tc>
+        <w:tc>
+          <w:tcPr>
+            <w:tcW w:w="1069" w:type="dxa"/>
+          </w:tcPr>
+          <w:p/>
+        </w:tc>
+        <w:tc>
+          <w:tcPr>
+            <w:tcW w:w="1069" w:type="dxa"/>
+          </w:tcPr>
+          <w:p/>
+        </w:tc>
+        <w:tc>
+          <w:tcPr>
+            <w:tcW w:w="1069" w:type="dxa"/>
+          </w:tcPr>
+          <w:p/>
+        </w:tc>
+        <w:tc>
+          <w:tcPr>
+            <w:tcW w:w="1069" w:type="dxa"/>
+          </w:tcPr>
+          <w:p>
+            <w:r>
+              <w:sym w:font="Wingdings" w:char="F0FC"/>
+            </w:r>
+          </w:p>
+        </w:tc>
+        <w:tc>
+          <w:tcPr>
+            <w:tcW w:w="1069" w:type="dxa"/>
+          </w:tcPr>
+          <w:p/>
+        </w:tc>
+        <w:tc>
+          <w:tcPr>
+            <w:tcW w:w="1069" w:type="dxa"/>
+          </w:tcPr>
+          <w:p/>
+        </w:tc>
+      </w:tr>
+      <w:tr>
+        <w:trPr>
+          <w:trHeight w:val="265"/>
+        </w:trPr>
+        <w:tc>
+          <w:tcPr>
+            <w:tcW w:w="1384" w:type="dxa"/>
+          </w:tcPr>
+          <w:p>
+            <w:r>
+              <w:t>UTC09</w:t>
+            </w:r>
+          </w:p>
+        </w:tc>
+        <w:tc>
+          <w:tcPr>
+            <w:tcW w:w="851" w:type="dxa"/>
+          </w:tcPr>
+          <w:p/>
+        </w:tc>
+        <w:tc>
+          <w:tcPr>
+            <w:tcW w:w="850" w:type="dxa"/>
+          </w:tcPr>
+          <w:p/>
+        </w:tc>
+        <w:tc>
+          <w:tcPr>
+            <w:tcW w:w="971" w:type="dxa"/>
+          </w:tcPr>
+          <w:p/>
+        </w:tc>
+        <w:tc>
+          <w:tcPr>
+            <w:tcW w:w="1069" w:type="dxa"/>
+          </w:tcPr>
+          <w:p/>
+        </w:tc>
+        <w:tc>
+          <w:tcPr>
+            <w:tcW w:w="1069" w:type="dxa"/>
+          </w:tcPr>
+          <w:p/>
+        </w:tc>
+        <w:tc>
+          <w:tcPr>
+            <w:tcW w:w="1069" w:type="dxa"/>
+          </w:tcPr>
+          <w:p/>
+        </w:tc>
+        <w:tc>
+          <w:tcPr>
+            <w:tcW w:w="1069" w:type="dxa"/>
+          </w:tcPr>
+          <w:p/>
+        </w:tc>
+        <w:tc>
+          <w:tcPr>
+            <w:tcW w:w="1069" w:type="dxa"/>
+          </w:tcPr>
+          <w:p/>
+        </w:tc>
+        <w:tc>
+          <w:tcPr>
+            <w:tcW w:w="1069" w:type="dxa"/>
+          </w:tcPr>
+          <w:p/>
+        </w:tc>
+        <w:tc>
+          <w:tcPr>
+            <w:tcW w:w="1069" w:type="dxa"/>
+          </w:tcPr>
+          <w:p/>
+        </w:tc>
+        <w:tc>
+          <w:tcPr>
+            <w:tcW w:w="1069" w:type="dxa"/>
+          </w:tcPr>
+          <w:p/>
+        </w:tc>
+        <w:tc>
+          <w:tcPr>
+            <w:tcW w:w="1069" w:type="dxa"/>
+          </w:tcPr>
+          <w:p>
+            <w:r>
+              <w:sym w:font="Wingdings" w:char="F0FC"/>
+            </w:r>
+            <w:bookmarkStart w:id="0" w:name="_GoBack"/>
+            <w:bookmarkEnd w:id="0"/>
+          </w:p>
         </w:tc>
         <w:tc>
           <w:tcPr>
@@ -824,10 +1257,6 @@
       </w:tr>
     </w:tbl>
     <w:p/>
-    <w:p>
-      <w:bookmarkStart w:id="0" w:name="_GoBack"/>
-      <w:bookmarkEnd w:id="0"/>
-    </w:p>
     <w:sectPr>
       <w:pgSz w:w="16838" w:h="11906" w:orient="landscape"/>
       <w:pgMar w:top="1440" w:right="1440" w:bottom="1440" w:left="1440" w:header="708" w:footer="708" w:gutter="0"/>

</xml_diff>